<commit_message>
add data to excel
</commit_message>
<xml_diff>
--- a/Literature Review.docx
+++ b/Literature Review.docx
@@ -1648,11 +1648,9 @@
       <w:r>
         <w:t xml:space="preserve"> position for an extended </w:t>
       </w:r>
-      <w:proofErr w:type="gramStart"/>
-      <w:r>
-        <w:t>period of time</w:t>
-      </w:r>
-      <w:proofErr w:type="gramEnd"/>
+      <w:r>
+        <w:t>period</w:t>
+      </w:r>
       <w:r>
         <w:t xml:space="preserve">, which is said to have adverse effects to one’s health. </w:t>
       </w:r>
@@ -1738,13 +1736,8 @@
         <w:t>chairs</w:t>
       </w:r>
       <w:r>
-        <w:t xml:space="preserve"> that would be actively </w:t>
-      </w:r>
-      <w:proofErr w:type="gramStart"/>
-      <w:r>
-        <w:t>monitors</w:t>
-      </w:r>
-      <w:proofErr w:type="gramEnd"/>
+        <w:t xml:space="preserve"> that would be actively monitors</w:t>
+      </w:r>
       <w:r>
         <w:t xml:space="preserve"> and provide feedback on </w:t>
       </w:r>
@@ -2539,35 +2532,7 @@
         <w:rPr>
           <w:rFonts w:ascii="Calibri" w:hAnsi="Calibri" w:cs="Calibri"/>
         </w:rPr>
-        <w:t xml:space="preserve">Ahmad, J., </w:t>
-      </w:r>
-      <w:proofErr w:type="spellStart"/>
-      <w:r>
-        <w:rPr>
-          <w:rFonts w:ascii="Calibri" w:hAnsi="Calibri" w:cs="Calibri"/>
-        </w:rPr>
-        <w:t>Sidén</w:t>
-      </w:r>
-      <w:proofErr w:type="spellEnd"/>
-      <w:r>
-        <w:rPr>
-          <w:rFonts w:ascii="Calibri" w:hAnsi="Calibri" w:cs="Calibri"/>
-        </w:rPr>
-        <w:t xml:space="preserve">, J. and Andersson, H. (2021) ‘A Proposal </w:t>
-      </w:r>
-      <w:proofErr w:type="gramStart"/>
-      <w:r>
-        <w:rPr>
-          <w:rFonts w:ascii="Calibri" w:hAnsi="Calibri" w:cs="Calibri"/>
-        </w:rPr>
-        <w:t>of</w:t>
-      </w:r>
-      <w:proofErr w:type="gramEnd"/>
-      <w:r>
-        <w:rPr>
-          <w:rFonts w:ascii="Calibri" w:hAnsi="Calibri" w:cs="Calibri"/>
-        </w:rPr>
-        <w:t xml:space="preserve"> Implementation of Sitting Posture Monitoring System for Wheelchair Utilizing Machine Learning Methods’. </w:t>
+        <w:t xml:space="preserve">Ahmad, J., Sidén, J. and Andersson, H. (2021) ‘A Proposal of Implementation of Sitting Posture Monitoring System for Wheelchair Utilizing Machine Learning Methods’. </w:t>
       </w:r>
       <w:r>
         <w:rPr>
@@ -2581,21 +2546,7 @@
         <w:rPr>
           <w:rFonts w:ascii="Calibri" w:hAnsi="Calibri" w:cs="Calibri"/>
         </w:rPr>
-        <w:t xml:space="preserve"> 21(19), p. 6349. </w:t>
-      </w:r>
-      <w:proofErr w:type="spellStart"/>
-      <w:r>
-        <w:rPr>
-          <w:rFonts w:ascii="Calibri" w:hAnsi="Calibri" w:cs="Calibri"/>
-        </w:rPr>
-        <w:t>doi</w:t>
-      </w:r>
-      <w:proofErr w:type="spellEnd"/>
-      <w:r>
-        <w:rPr>
-          <w:rFonts w:ascii="Calibri" w:hAnsi="Calibri" w:cs="Calibri"/>
-        </w:rPr>
-        <w:t>: 10.3390/s21196349.</w:t>
+        <w:t xml:space="preserve"> 21(19), p. 6349. doi: 10.3390/s21196349.</w:t>
       </w:r>
     </w:p>
     <w:p>
@@ -2605,47 +2556,11 @@
           <w:rFonts w:ascii="Calibri" w:hAnsi="Calibri" w:cs="Calibri"/>
         </w:rPr>
       </w:pPr>
-      <w:proofErr w:type="spellStart"/>
-      <w:r>
-        <w:rPr>
-          <w:rFonts w:ascii="Calibri" w:hAnsi="Calibri" w:cs="Calibri"/>
-        </w:rPr>
-        <w:t>Aminosharieh</w:t>
-      </w:r>
-      <w:proofErr w:type="spellEnd"/>
-      <w:r>
-        <w:rPr>
-          <w:rFonts w:ascii="Calibri" w:hAnsi="Calibri" w:cs="Calibri"/>
-        </w:rPr>
-        <w:t xml:space="preserve"> Najafi, T., Abramo, A., </w:t>
-      </w:r>
-      <w:proofErr w:type="spellStart"/>
-      <w:r>
-        <w:rPr>
-          <w:rFonts w:ascii="Calibri" w:hAnsi="Calibri" w:cs="Calibri"/>
-        </w:rPr>
-        <w:t>Kyamakya</w:t>
-      </w:r>
-      <w:proofErr w:type="spellEnd"/>
-      <w:r>
-        <w:rPr>
-          <w:rFonts w:ascii="Calibri" w:hAnsi="Calibri" w:cs="Calibri"/>
-        </w:rPr>
-        <w:t xml:space="preserve">, K. and </w:t>
-      </w:r>
-      <w:proofErr w:type="spellStart"/>
-      <w:r>
-        <w:rPr>
-          <w:rFonts w:ascii="Calibri" w:hAnsi="Calibri" w:cs="Calibri"/>
-        </w:rPr>
-        <w:t>Affanni</w:t>
-      </w:r>
-      <w:proofErr w:type="spellEnd"/>
-      <w:r>
-        <w:rPr>
-          <w:rFonts w:ascii="Calibri" w:hAnsi="Calibri" w:cs="Calibri"/>
-        </w:rPr>
-        <w:t xml:space="preserve">, A. (2022) ‘Development of a Smart Chair Sensors System and Classification of Sitting Postures with Deep Learning Algorithms’. </w:t>
+      <w:r>
+        <w:rPr>
+          <w:rFonts w:ascii="Calibri" w:hAnsi="Calibri" w:cs="Calibri"/>
+        </w:rPr>
+        <w:t xml:space="preserve">Aminosharieh Najafi, T., Abramo, A., Kyamakya, K. and Affanni, A. (2022) ‘Development of a Smart Chair Sensors System and Classification of Sitting Postures with Deep Learning Algorithms’. </w:t>
       </w:r>
       <w:r>
         <w:rPr>
@@ -2659,21 +2574,7 @@
         <w:rPr>
           <w:rFonts w:ascii="Calibri" w:hAnsi="Calibri" w:cs="Calibri"/>
         </w:rPr>
-        <w:t xml:space="preserve"> 22(15), p. 5585. </w:t>
-      </w:r>
-      <w:proofErr w:type="spellStart"/>
-      <w:r>
-        <w:rPr>
-          <w:rFonts w:ascii="Calibri" w:hAnsi="Calibri" w:cs="Calibri"/>
-        </w:rPr>
-        <w:t>doi</w:t>
-      </w:r>
-      <w:proofErr w:type="spellEnd"/>
-      <w:r>
-        <w:rPr>
-          <w:rFonts w:ascii="Calibri" w:hAnsi="Calibri" w:cs="Calibri"/>
-        </w:rPr>
-        <w:t>: 10.3390/s22155585.</w:t>
+        <w:t xml:space="preserve"> 22(15), p. 5585. doi: 10.3390/s22155585.</w:t>
       </w:r>
     </w:p>
     <w:p>
@@ -2687,21 +2588,7 @@
         <w:rPr>
           <w:rFonts w:ascii="Calibri" w:hAnsi="Calibri" w:cs="Calibri"/>
         </w:rPr>
-        <w:t xml:space="preserve">Arora, S.N. and Khatri, S. (2022) ‘Prevalence of work-related musculoskeletal disorder in sitting </w:t>
-      </w:r>
-      <w:proofErr w:type="gramStart"/>
-      <w:r>
-        <w:rPr>
-          <w:rFonts w:ascii="Calibri" w:hAnsi="Calibri" w:cs="Calibri"/>
-        </w:rPr>
-        <w:t>professionals’</w:t>
-      </w:r>
-      <w:proofErr w:type="gramEnd"/>
-      <w:r>
-        <w:rPr>
-          <w:rFonts w:ascii="Calibri" w:hAnsi="Calibri" w:cs="Calibri"/>
-        </w:rPr>
-        <w:t xml:space="preserve">. </w:t>
+        <w:t xml:space="preserve">Arora, S.N. and Khatri, S. (2022) ‘Prevalence of work-related musculoskeletal disorder in sitting professionals’. </w:t>
       </w:r>
       <w:r>
         <w:rPr>
@@ -2709,45 +2596,13 @@
           <w:i/>
           <w:iCs/>
         </w:rPr>
-        <w:t xml:space="preserve">International Journal </w:t>
-      </w:r>
-      <w:proofErr w:type="gramStart"/>
-      <w:r>
-        <w:rPr>
-          <w:rFonts w:ascii="Calibri" w:hAnsi="Calibri" w:cs="Calibri"/>
-          <w:i/>
-          <w:iCs/>
-        </w:rPr>
-        <w:t>Of</w:t>
-      </w:r>
-      <w:proofErr w:type="gramEnd"/>
-      <w:r>
-        <w:rPr>
-          <w:rFonts w:ascii="Calibri" w:hAnsi="Calibri" w:cs="Calibri"/>
-          <w:i/>
-          <w:iCs/>
-        </w:rPr>
-        <w:t xml:space="preserve"> Community Medicine And Public Health</w:t>
-      </w:r>
-      <w:r>
-        <w:rPr>
-          <w:rFonts w:ascii="Calibri" w:hAnsi="Calibri" w:cs="Calibri"/>
-        </w:rPr>
-        <w:t xml:space="preserve"> 9(2), p. 892. </w:t>
-      </w:r>
-      <w:proofErr w:type="spellStart"/>
-      <w:r>
-        <w:rPr>
-          <w:rFonts w:ascii="Calibri" w:hAnsi="Calibri" w:cs="Calibri"/>
-        </w:rPr>
-        <w:t>doi</w:t>
-      </w:r>
-      <w:proofErr w:type="spellEnd"/>
-      <w:r>
-        <w:rPr>
-          <w:rFonts w:ascii="Calibri" w:hAnsi="Calibri" w:cs="Calibri"/>
-        </w:rPr>
-        <w:t>: 10.18203/2394-6040.ijcmph20220259.</w:t>
+        <w:t>International Journal Of Community Medicine And Public Health</w:t>
+      </w:r>
+      <w:r>
+        <w:rPr>
+          <w:rFonts w:ascii="Calibri" w:hAnsi="Calibri" w:cs="Calibri"/>
+        </w:rPr>
+        <w:t xml:space="preserve"> 9(2), p. 892. doi: 10.18203/2394-6040.ijcmph20220259.</w:t>
       </w:r>
     </w:p>
     <w:p>
@@ -2775,21 +2630,7 @@
         <w:rPr>
           <w:rFonts w:ascii="Calibri" w:hAnsi="Calibri" w:cs="Calibri"/>
         </w:rPr>
-        <w:t xml:space="preserve"> 29(3), pp. 356–373. </w:t>
-      </w:r>
-      <w:proofErr w:type="spellStart"/>
-      <w:r>
-        <w:rPr>
-          <w:rFonts w:ascii="Calibri" w:hAnsi="Calibri" w:cs="Calibri"/>
-        </w:rPr>
-        <w:t>doi</w:t>
-      </w:r>
-      <w:proofErr w:type="spellEnd"/>
-      <w:r>
-        <w:rPr>
-          <w:rFonts w:ascii="Calibri" w:hAnsi="Calibri" w:cs="Calibri"/>
-        </w:rPr>
-        <w:t>: 10.1016/j.berh.2015.08.002.</w:t>
+        <w:t xml:space="preserve"> 29(3), pp. 356–373. doi: 10.1016/j.berh.2015.08.002.</w:t>
       </w:r>
     </w:p>
     <w:p>
@@ -2817,21 +2658,7 @@
         <w:rPr>
           <w:rFonts w:ascii="Calibri" w:hAnsi="Calibri" w:cs="Calibri"/>
         </w:rPr>
-        <w:t xml:space="preserve"> 21(18), p. 6246. </w:t>
-      </w:r>
-      <w:proofErr w:type="spellStart"/>
-      <w:r>
-        <w:rPr>
-          <w:rFonts w:ascii="Calibri" w:hAnsi="Calibri" w:cs="Calibri"/>
-        </w:rPr>
-        <w:t>doi</w:t>
-      </w:r>
-      <w:proofErr w:type="spellEnd"/>
-      <w:r>
-        <w:rPr>
-          <w:rFonts w:ascii="Calibri" w:hAnsi="Calibri" w:cs="Calibri"/>
-        </w:rPr>
-        <w:t>: 10.3390/s21186246.</w:t>
+        <w:t xml:space="preserve"> 21(18), p. 6246. doi: 10.3390/s21186246.</w:t>
       </w:r>
     </w:p>
     <w:p>
@@ -2845,21 +2672,7 @@
         <w:rPr>
           <w:rFonts w:ascii="Calibri" w:hAnsi="Calibri" w:cs="Calibri"/>
         </w:rPr>
-        <w:t xml:space="preserve">Chen, K. (2019) ‘Sitting Posture Recognition Based on </w:t>
-      </w:r>
-      <w:proofErr w:type="spellStart"/>
-      <w:r>
-        <w:rPr>
-          <w:rFonts w:ascii="Calibri" w:hAnsi="Calibri" w:cs="Calibri"/>
-        </w:rPr>
-        <w:t>OpenPose</w:t>
-      </w:r>
-      <w:proofErr w:type="spellEnd"/>
-      <w:r>
-        <w:rPr>
-          <w:rFonts w:ascii="Calibri" w:hAnsi="Calibri" w:cs="Calibri"/>
-        </w:rPr>
-        <w:t xml:space="preserve">’. </w:t>
+        <w:t xml:space="preserve">Chen, K. (2019) ‘Sitting Posture Recognition Based on OpenPose’. </w:t>
       </w:r>
       <w:r>
         <w:rPr>
@@ -2873,21 +2686,7 @@
         <w:rPr>
           <w:rFonts w:ascii="Calibri" w:hAnsi="Calibri" w:cs="Calibri"/>
         </w:rPr>
-        <w:t xml:space="preserve"> 677(3), p. 032057. </w:t>
-      </w:r>
-      <w:proofErr w:type="spellStart"/>
-      <w:r>
-        <w:rPr>
-          <w:rFonts w:ascii="Calibri" w:hAnsi="Calibri" w:cs="Calibri"/>
-        </w:rPr>
-        <w:t>doi</w:t>
-      </w:r>
-      <w:proofErr w:type="spellEnd"/>
-      <w:r>
-        <w:rPr>
-          <w:rFonts w:ascii="Calibri" w:hAnsi="Calibri" w:cs="Calibri"/>
-        </w:rPr>
-        <w:t>: 10.1088/1757-899X/677/3/032057.</w:t>
+        <w:t xml:space="preserve"> 677(3), p. 032057. doi: 10.1088/1757-899X/677/3/032057.</w:t>
       </w:r>
     </w:p>
     <w:p>
@@ -2909,25 +2708,7 @@
           <w:i/>
           <w:iCs/>
         </w:rPr>
-        <w:t xml:space="preserve">Musculoskeletal disorders among children and young people: prevalence, risk factors and preventive </w:t>
-      </w:r>
-      <w:proofErr w:type="gramStart"/>
-      <w:r>
-        <w:rPr>
-          <w:rFonts w:ascii="Calibri" w:hAnsi="Calibri" w:cs="Calibri"/>
-          <w:i/>
-          <w:iCs/>
-        </w:rPr>
-        <w:t>measures :</w:t>
-      </w:r>
-      <w:proofErr w:type="gramEnd"/>
-      <w:r>
-        <w:rPr>
-          <w:rFonts w:ascii="Calibri" w:hAnsi="Calibri" w:cs="Calibri"/>
-          <w:i/>
-          <w:iCs/>
-        </w:rPr>
-        <w:t xml:space="preserve"> a scoping review.</w:t>
+        <w:t>Musculoskeletal disorders among children and young people: prevalence, risk factors and preventive measures : a scoping review.</w:t>
       </w:r>
       <w:r>
         <w:rPr>
@@ -2961,21 +2742,7 @@
         <w:rPr>
           <w:rFonts w:ascii="Calibri" w:hAnsi="Calibri" w:cs="Calibri"/>
         </w:rPr>
-        <w:t xml:space="preserve"> 73, p. 103432. </w:t>
-      </w:r>
-      <w:proofErr w:type="spellStart"/>
-      <w:r>
-        <w:rPr>
-          <w:rFonts w:ascii="Calibri" w:hAnsi="Calibri" w:cs="Calibri"/>
-        </w:rPr>
-        <w:t>doi</w:t>
-      </w:r>
-      <w:proofErr w:type="spellEnd"/>
-      <w:r>
-        <w:rPr>
-          <w:rFonts w:ascii="Calibri" w:hAnsi="Calibri" w:cs="Calibri"/>
-        </w:rPr>
-        <w:t>: 10.1016/j.bspc.2021.103432.</w:t>
+        <w:t xml:space="preserve"> 73, p. 103432. doi: 10.1016/j.bspc.2021.103432.</w:t>
       </w:r>
     </w:p>
     <w:p>
@@ -3003,21 +2770,7 @@
         <w:rPr>
           <w:rFonts w:ascii="Calibri" w:hAnsi="Calibri" w:cs="Calibri"/>
         </w:rPr>
-        <w:t xml:space="preserve"> 05(10), pp. 132–136. </w:t>
-      </w:r>
-      <w:proofErr w:type="spellStart"/>
-      <w:r>
-        <w:rPr>
-          <w:rFonts w:ascii="Calibri" w:hAnsi="Calibri" w:cs="Calibri"/>
-        </w:rPr>
-        <w:t>doi</w:t>
-      </w:r>
-      <w:proofErr w:type="spellEnd"/>
-      <w:r>
-        <w:rPr>
-          <w:rFonts w:ascii="Calibri" w:hAnsi="Calibri" w:cs="Calibri"/>
-        </w:rPr>
-        <w:t>: 10.4236/eng.2013.510B027.</w:t>
+        <w:t xml:space="preserve"> 05(10), pp. 132–136. doi: 10.4236/eng.2013.510B027.</w:t>
       </w:r>
     </w:p>
     <w:p>
@@ -3031,21 +2784,7 @@
         <w:rPr>
           <w:rFonts w:ascii="Calibri" w:hAnsi="Calibri" w:cs="Calibri"/>
         </w:rPr>
-        <w:t xml:space="preserve">Feng, L., Li, Z. and Liu, C. (2019) ‘Are you sitting </w:t>
-      </w:r>
-      <w:proofErr w:type="gramStart"/>
-      <w:r>
-        <w:rPr>
-          <w:rFonts w:ascii="Calibri" w:hAnsi="Calibri" w:cs="Calibri"/>
-        </w:rPr>
-        <w:t>right?-</w:t>
-      </w:r>
-      <w:proofErr w:type="gramEnd"/>
-      <w:r>
-        <w:rPr>
-          <w:rFonts w:ascii="Calibri" w:hAnsi="Calibri" w:cs="Calibri"/>
-        </w:rPr>
-        <w:t xml:space="preserve">Sitting Posture Recognition Using RF Signals’. in </w:t>
+        <w:t xml:space="preserve">Feng, L., Li, Z. and Liu, C. (2019) ‘Are you sitting right?-Sitting Posture Recognition Using RF Signals’. in </w:t>
       </w:r>
       <w:r>
         <w:rPr>
@@ -3073,28 +2812,7 @@
         <w:rPr>
           <w:rFonts w:ascii="Calibri" w:hAnsi="Calibri" w:cs="Calibri"/>
         </w:rPr>
-        <w:t>Fu, T. and Macleod, A. (2014) ‘</w:t>
-      </w:r>
-      <w:proofErr w:type="spellStart"/>
-      <w:r>
-        <w:rPr>
-          <w:rFonts w:ascii="Calibri" w:hAnsi="Calibri" w:cs="Calibri"/>
-        </w:rPr>
-        <w:t>IntelliChair</w:t>
-      </w:r>
-      <w:proofErr w:type="spellEnd"/>
-      <w:r>
-        <w:rPr>
-          <w:rFonts w:ascii="Calibri" w:hAnsi="Calibri" w:cs="Calibri"/>
-        </w:rPr>
-        <w:t xml:space="preserve">: An Approach for Activity Detection and Prediction via Posture Analysis’. </w:t>
-      </w:r>
-      <w:proofErr w:type="gramStart"/>
-      <w:r>
-        <w:rPr>
-          <w:rFonts w:ascii="Calibri" w:hAnsi="Calibri" w:cs="Calibri"/>
-        </w:rPr>
-        <w:t xml:space="preserve">in </w:t>
+        <w:t xml:space="preserve">Fu, T. and Macleod, A. (2014) ‘IntelliChair: An Approach for Activity Detection and Prediction via Posture Analysis’. in </w:t>
       </w:r>
       <w:r>
         <w:rPr>
@@ -3102,16 +2820,7 @@
           <w:i/>
           <w:iCs/>
         </w:rPr>
-        <w:t>2014</w:t>
-      </w:r>
-      <w:proofErr w:type="gramEnd"/>
-      <w:r>
-        <w:rPr>
-          <w:rFonts w:ascii="Calibri" w:hAnsi="Calibri" w:cs="Calibri"/>
-          <w:i/>
-          <w:iCs/>
-        </w:rPr>
-        <w:t xml:space="preserve"> International Conference on Intelligent Environments</w:t>
+        <w:t>2014 International Conference on Intelligent Environments</w:t>
       </w:r>
       <w:r>
         <w:rPr>
@@ -3146,21 +2855,7 @@
         <w:rPr>
           <w:rFonts w:ascii="Calibri" w:hAnsi="Calibri" w:cs="Calibri"/>
         </w:rPr>
-        <w:t xml:space="preserve"> 5(11), pp. e670–e682. </w:t>
-      </w:r>
-      <w:proofErr w:type="spellStart"/>
-      <w:r>
-        <w:rPr>
-          <w:rFonts w:ascii="Calibri" w:hAnsi="Calibri" w:cs="Calibri"/>
-        </w:rPr>
-        <w:t>doi</w:t>
-      </w:r>
-      <w:proofErr w:type="spellEnd"/>
-      <w:r>
-        <w:rPr>
-          <w:rFonts w:ascii="Calibri" w:hAnsi="Calibri" w:cs="Calibri"/>
-        </w:rPr>
-        <w:t>: 10.1016/S2665-9913(23)00232-1.</w:t>
+        <w:t xml:space="preserve"> 5(11), pp. e670–e682. doi: 10.1016/S2665-9913(23)00232-1.</w:t>
       </w:r>
     </w:p>
     <w:p>
@@ -3188,21 +2883,7 @@
         <w:rPr>
           <w:rFonts w:ascii="Calibri" w:hAnsi="Calibri" w:cs="Calibri"/>
         </w:rPr>
-        <w:t xml:space="preserve"> 20(14), pp. 8007–8016. </w:t>
-      </w:r>
-      <w:proofErr w:type="spellStart"/>
-      <w:r>
-        <w:rPr>
-          <w:rFonts w:ascii="Calibri" w:hAnsi="Calibri" w:cs="Calibri"/>
-        </w:rPr>
-        <w:t>doi</w:t>
-      </w:r>
-      <w:proofErr w:type="spellEnd"/>
-      <w:r>
-        <w:rPr>
-          <w:rFonts w:ascii="Calibri" w:hAnsi="Calibri" w:cs="Calibri"/>
-        </w:rPr>
-        <w:t>: 10.1109/JSEN.2020.2980207.</w:t>
+        <w:t xml:space="preserve"> 20(14), pp. 8007–8016. doi: 10.1109/JSEN.2020.2980207.</w:t>
       </w:r>
     </w:p>
     <w:p>
@@ -3230,35 +2911,7 @@
         <w:rPr>
           <w:rFonts w:ascii="Calibri" w:hAnsi="Calibri" w:cs="Calibri"/>
         </w:rPr>
-        <w:t xml:space="preserve"> 2(2), p. 274. </w:t>
-      </w:r>
-      <w:proofErr w:type="spellStart"/>
-      <w:r>
-        <w:rPr>
-          <w:rFonts w:ascii="Calibri" w:hAnsi="Calibri" w:cs="Calibri"/>
-        </w:rPr>
-        <w:t>doi</w:t>
-      </w:r>
-      <w:proofErr w:type="spellEnd"/>
-      <w:r>
-        <w:rPr>
-          <w:rFonts w:ascii="Calibri" w:hAnsi="Calibri" w:cs="Calibri"/>
-        </w:rPr>
-        <w:t>: 10.18502/</w:t>
-      </w:r>
-      <w:proofErr w:type="gramStart"/>
-      <w:r>
-        <w:rPr>
-          <w:rFonts w:ascii="Calibri" w:hAnsi="Calibri" w:cs="Calibri"/>
-        </w:rPr>
-        <w:t>keg.v</w:t>
-      </w:r>
-      <w:proofErr w:type="gramEnd"/>
-      <w:r>
-        <w:rPr>
-          <w:rFonts w:ascii="Calibri" w:hAnsi="Calibri" w:cs="Calibri"/>
-        </w:rPr>
-        <w:t>2i2.626.</w:t>
+        <w:t xml:space="preserve"> 2(2), p. 274. doi: 10.18502/keg.v2i2.626.</w:t>
       </w:r>
     </w:p>
     <w:p>
@@ -3286,21 +2939,7 @@
         <w:rPr>
           <w:rFonts w:ascii="Calibri" w:hAnsi="Calibri" w:cs="Calibri"/>
         </w:rPr>
-        <w:t xml:space="preserve"> 25(5), pp. 1805–1813. </w:t>
-      </w:r>
-      <w:proofErr w:type="spellStart"/>
-      <w:r>
-        <w:rPr>
-          <w:rFonts w:ascii="Calibri" w:hAnsi="Calibri" w:cs="Calibri"/>
-        </w:rPr>
-        <w:t>doi</w:t>
-      </w:r>
-      <w:proofErr w:type="spellEnd"/>
-      <w:r>
-        <w:rPr>
-          <w:rFonts w:ascii="Calibri" w:hAnsi="Calibri" w:cs="Calibri"/>
-        </w:rPr>
-        <w:t>: 10.1109/JBHI.2020.3030096.</w:t>
+        <w:t xml:space="preserve"> 25(5), pp. 1805–1813. doi: 10.1109/JBHI.2020.3030096.</w:t>
       </w:r>
     </w:p>
     <w:p>
@@ -3314,21 +2953,7 @@
         <w:rPr>
           <w:rFonts w:ascii="Calibri" w:hAnsi="Calibri" w:cs="Calibri"/>
         </w:rPr>
-        <w:t xml:space="preserve">Kim, J.S. et al. (2018) ‘Predicting Surgical Complications in Patients Undergoing Elective Adult Spinal Deformity Procedures Using Machine Learning’., pp. 762–770. </w:t>
-      </w:r>
-      <w:proofErr w:type="spellStart"/>
-      <w:r>
-        <w:rPr>
-          <w:rFonts w:ascii="Calibri" w:hAnsi="Calibri" w:cs="Calibri"/>
-        </w:rPr>
-        <w:t>doi</w:t>
-      </w:r>
-      <w:proofErr w:type="spellEnd"/>
-      <w:r>
-        <w:rPr>
-          <w:rFonts w:ascii="Calibri" w:hAnsi="Calibri" w:cs="Calibri"/>
-        </w:rPr>
-        <w:t>: 10.1016/j.jspd.2018.03.003.</w:t>
+        <w:t>Kim, J.S. et al. (2018) ‘Predicting Surgical Complications in Patients Undergoing Elective Adult Spinal Deformity Procedures Using Machine Learning’., pp. 762–770. doi: 10.1016/j.jspd.2018.03.003.</w:t>
       </w:r>
     </w:p>
     <w:p>
@@ -3338,33 +2963,11 @@
           <w:rFonts w:ascii="Calibri" w:hAnsi="Calibri" w:cs="Calibri"/>
         </w:rPr>
       </w:pPr>
-      <w:proofErr w:type="spellStart"/>
-      <w:r>
-        <w:rPr>
-          <w:rFonts w:ascii="Calibri" w:hAnsi="Calibri" w:cs="Calibri"/>
-        </w:rPr>
-        <w:t>Kundaliya</w:t>
-      </w:r>
-      <w:proofErr w:type="spellEnd"/>
-      <w:r>
-        <w:rPr>
-          <w:rFonts w:ascii="Calibri" w:hAnsi="Calibri" w:cs="Calibri"/>
-        </w:rPr>
-        <w:t xml:space="preserve">, B., Patel, S., Patel, J., Barot, </w:t>
-      </w:r>
-      <w:proofErr w:type="gramStart"/>
-      <w:r>
-        <w:rPr>
-          <w:rFonts w:ascii="Calibri" w:hAnsi="Calibri" w:cs="Calibri"/>
-        </w:rPr>
-        <w:t>P.</w:t>
-      </w:r>
-      <w:proofErr w:type="gramEnd"/>
-      <w:r>
-        <w:rPr>
-          <w:rFonts w:ascii="Calibri" w:hAnsi="Calibri" w:cs="Calibri"/>
-        </w:rPr>
-        <w:t xml:space="preserve"> and Hadia, S.K. (2022) </w:t>
+      <w:r>
+        <w:rPr>
+          <w:rFonts w:ascii="Calibri" w:hAnsi="Calibri" w:cs="Calibri"/>
+        </w:rPr>
+        <w:t xml:space="preserve">Kundaliya, B., Patel, S., Patel, J., Barot, P. and Hadia, S.K. (2022) </w:t>
       </w:r>
       <w:r>
         <w:rPr>
@@ -3392,35 +2995,7 @@
         <w:rPr>
           <w:rFonts w:ascii="Calibri" w:hAnsi="Calibri" w:cs="Calibri"/>
         </w:rPr>
-        <w:t>Luna-</w:t>
-      </w:r>
-      <w:proofErr w:type="spellStart"/>
-      <w:r>
-        <w:rPr>
-          <w:rFonts w:ascii="Calibri" w:hAnsi="Calibri" w:cs="Calibri"/>
-        </w:rPr>
-        <w:t>Perejón</w:t>
-      </w:r>
-      <w:proofErr w:type="spellEnd"/>
-      <w:r>
-        <w:rPr>
-          <w:rFonts w:ascii="Calibri" w:hAnsi="Calibri" w:cs="Calibri"/>
-        </w:rPr>
-        <w:t>, F., Montes-Sánchez, J.M., Durán-López, L., Vazquez-Baeza, A., Beasley-</w:t>
-      </w:r>
-      <w:proofErr w:type="spellStart"/>
-      <w:r>
-        <w:rPr>
-          <w:rFonts w:ascii="Calibri" w:hAnsi="Calibri" w:cs="Calibri"/>
-        </w:rPr>
-        <w:t>Bohórquez</w:t>
-      </w:r>
-      <w:proofErr w:type="spellEnd"/>
-      <w:r>
-        <w:rPr>
-          <w:rFonts w:ascii="Calibri" w:hAnsi="Calibri" w:cs="Calibri"/>
-        </w:rPr>
-        <w:t xml:space="preserve">, I. and Sevillano-Ramos, J.L. (2021) ‘IoT Device for Sitting Posture Classification Using Artificial Neural Networks’. </w:t>
+        <w:t xml:space="preserve">Luna-Perejón, F., Montes-Sánchez, J.M., Durán-López, L., Vazquez-Baeza, A., Beasley-Bohórquez, I. and Sevillano-Ramos, J.L. (2021) ‘IoT Device for Sitting Posture Classification Using Artificial Neural Networks’. </w:t>
       </w:r>
       <w:r>
         <w:rPr>
@@ -3434,21 +3009,7 @@
         <w:rPr>
           <w:rFonts w:ascii="Calibri" w:hAnsi="Calibri" w:cs="Calibri"/>
         </w:rPr>
-        <w:t xml:space="preserve"> 10(15), p. 1825. </w:t>
-      </w:r>
-      <w:proofErr w:type="spellStart"/>
-      <w:r>
-        <w:rPr>
-          <w:rFonts w:ascii="Calibri" w:hAnsi="Calibri" w:cs="Calibri"/>
-        </w:rPr>
-        <w:t>doi</w:t>
-      </w:r>
-      <w:proofErr w:type="spellEnd"/>
-      <w:r>
-        <w:rPr>
-          <w:rFonts w:ascii="Calibri" w:hAnsi="Calibri" w:cs="Calibri"/>
-        </w:rPr>
-        <w:t>: 10.3390/electronics10151825.</w:t>
+        <w:t xml:space="preserve"> 10(15), p. 1825. doi: 10.3390/electronics10151825.</w:t>
       </w:r>
     </w:p>
     <w:p>
@@ -3476,21 +3037,7 @@
         <w:rPr>
           <w:rFonts w:ascii="Calibri" w:hAnsi="Calibri" w:cs="Calibri"/>
         </w:rPr>
-        <w:t xml:space="preserve"> 6(4), pp. 6–14. </w:t>
-      </w:r>
-      <w:proofErr w:type="spellStart"/>
-      <w:r>
-        <w:rPr>
-          <w:rFonts w:ascii="Calibri" w:hAnsi="Calibri" w:cs="Calibri"/>
-        </w:rPr>
-        <w:t>doi</w:t>
-      </w:r>
-      <w:proofErr w:type="spellEnd"/>
-      <w:r>
-        <w:rPr>
-          <w:rFonts w:ascii="Calibri" w:hAnsi="Calibri" w:cs="Calibri"/>
-        </w:rPr>
-        <w:t>: 10.1109/MSMC.2019.2962226.</w:t>
+        <w:t xml:space="preserve"> 6(4), pp. 6–14. doi: 10.1109/MSMC.2019.2962226.</w:t>
       </w:r>
     </w:p>
     <w:p>
@@ -3518,21 +3065,7 @@
         <w:rPr>
           <w:rFonts w:ascii="Calibri" w:hAnsi="Calibri" w:cs="Calibri"/>
         </w:rPr>
-        <w:t xml:space="preserve"> 17(4), p. 719. </w:t>
-      </w:r>
-      <w:proofErr w:type="spellStart"/>
-      <w:r>
-        <w:rPr>
-          <w:rFonts w:ascii="Calibri" w:hAnsi="Calibri" w:cs="Calibri"/>
-        </w:rPr>
-        <w:t>doi</w:t>
-      </w:r>
-      <w:proofErr w:type="spellEnd"/>
-      <w:r>
-        <w:rPr>
-          <w:rFonts w:ascii="Calibri" w:hAnsi="Calibri" w:cs="Calibri"/>
-        </w:rPr>
-        <w:t>: 10.3390/s17040719.</w:t>
+        <w:t xml:space="preserve"> 17(4), p. 719. doi: 10.3390/s17040719.</w:t>
       </w:r>
     </w:p>
     <w:p>
@@ -3542,19 +3075,11 @@
           <w:rFonts w:ascii="Calibri" w:hAnsi="Calibri" w:cs="Calibri"/>
         </w:rPr>
       </w:pPr>
-      <w:proofErr w:type="spellStart"/>
-      <w:r>
-        <w:rPr>
-          <w:rFonts w:ascii="Calibri" w:hAnsi="Calibri" w:cs="Calibri"/>
-        </w:rPr>
-        <w:t>Martimo</w:t>
-      </w:r>
-      <w:proofErr w:type="spellEnd"/>
-      <w:r>
-        <w:rPr>
-          <w:rFonts w:ascii="Calibri" w:hAnsi="Calibri" w:cs="Calibri"/>
-        </w:rPr>
-        <w:t xml:space="preserve">, K.-P. (2010) </w:t>
+      <w:r>
+        <w:rPr>
+          <w:rFonts w:ascii="Calibri" w:hAnsi="Calibri" w:cs="Calibri"/>
+        </w:rPr>
+        <w:t xml:space="preserve">Martimo, K.-P. (2010) </w:t>
       </w:r>
       <w:r>
         <w:rPr>
@@ -3582,35 +3107,7 @@
         <w:rPr>
           <w:rFonts w:ascii="Calibri" w:hAnsi="Calibri" w:cs="Calibri"/>
         </w:rPr>
-        <w:t xml:space="preserve">Martínez-Estrada, M., </w:t>
-      </w:r>
-      <w:proofErr w:type="spellStart"/>
-      <w:r>
-        <w:rPr>
-          <w:rFonts w:ascii="Calibri" w:hAnsi="Calibri" w:cs="Calibri"/>
-        </w:rPr>
-        <w:t>Vuohijoki</w:t>
-      </w:r>
-      <w:proofErr w:type="spellEnd"/>
-      <w:r>
-        <w:rPr>
-          <w:rFonts w:ascii="Calibri" w:hAnsi="Calibri" w:cs="Calibri"/>
-        </w:rPr>
-        <w:t xml:space="preserve">, T., </w:t>
-      </w:r>
-      <w:proofErr w:type="spellStart"/>
-      <w:r>
-        <w:rPr>
-          <w:rFonts w:ascii="Calibri" w:hAnsi="Calibri" w:cs="Calibri"/>
-        </w:rPr>
-        <w:t>Poberznik</w:t>
-      </w:r>
-      <w:proofErr w:type="spellEnd"/>
-      <w:r>
-        <w:rPr>
-          <w:rFonts w:ascii="Calibri" w:hAnsi="Calibri" w:cs="Calibri"/>
-        </w:rPr>
-        <w:t xml:space="preserve">, A., Shaikh, A., Virkki, J., Gil, I. and Fernández-García, R. (2023) ‘A Smart Chair to Monitor Sitting Posture by Capacitive Textile Sensors’. </w:t>
+        <w:t xml:space="preserve">Martínez-Estrada, M., Vuohijoki, T., Poberznik, A., Shaikh, A., Virkki, J., Gil, I. and Fernández-García, R. (2023) ‘A Smart Chair to Monitor Sitting Posture by Capacitive Textile Sensors’. </w:t>
       </w:r>
       <w:r>
         <w:rPr>
@@ -3624,21 +3121,7 @@
         <w:rPr>
           <w:rFonts w:ascii="Calibri" w:hAnsi="Calibri" w:cs="Calibri"/>
         </w:rPr>
-        <w:t xml:space="preserve"> 16(13), p. 4838. </w:t>
-      </w:r>
-      <w:proofErr w:type="spellStart"/>
-      <w:r>
-        <w:rPr>
-          <w:rFonts w:ascii="Calibri" w:hAnsi="Calibri" w:cs="Calibri"/>
-        </w:rPr>
-        <w:t>doi</w:t>
-      </w:r>
-      <w:proofErr w:type="spellEnd"/>
-      <w:r>
-        <w:rPr>
-          <w:rFonts w:ascii="Calibri" w:hAnsi="Calibri" w:cs="Calibri"/>
-        </w:rPr>
-        <w:t>: 10.3390/ma16134838.</w:t>
+        <w:t xml:space="preserve"> 16(13), p. 4838. doi: 10.3390/ma16134838.</w:t>
       </w:r>
     </w:p>
     <w:p>
@@ -3652,21 +3135,7 @@
         <w:rPr>
           <w:rFonts w:ascii="Calibri" w:hAnsi="Calibri" w:cs="Calibri"/>
         </w:rPr>
-        <w:t xml:space="preserve">Matuska, S., Paralic, M. and Hudec, R. (2020) ‘A Smart System for Sitting Posture Detection Based on Force Sensors and Mobile Application’. </w:t>
-      </w:r>
-      <w:proofErr w:type="spellStart"/>
-      <w:r>
-        <w:rPr>
-          <w:rFonts w:ascii="Calibri" w:hAnsi="Calibri" w:cs="Calibri"/>
-        </w:rPr>
-        <w:t>Krejcar</w:t>
-      </w:r>
-      <w:proofErr w:type="spellEnd"/>
-      <w:r>
-        <w:rPr>
-          <w:rFonts w:ascii="Calibri" w:hAnsi="Calibri" w:cs="Calibri"/>
-        </w:rPr>
-        <w:t xml:space="preserve">, O. (ed.). </w:t>
+        <w:t xml:space="preserve">Matuska, S., Paralic, M. and Hudec, R. (2020) ‘A Smart System for Sitting Posture Detection Based on Force Sensors and Mobile Application’. Krejcar, O. (ed.). </w:t>
       </w:r>
       <w:r>
         <w:rPr>
@@ -3680,21 +3149,7 @@
         <w:rPr>
           <w:rFonts w:ascii="Calibri" w:hAnsi="Calibri" w:cs="Calibri"/>
         </w:rPr>
-        <w:t xml:space="preserve"> 2020, pp. 1–13. </w:t>
-      </w:r>
-      <w:proofErr w:type="spellStart"/>
-      <w:r>
-        <w:rPr>
-          <w:rFonts w:ascii="Calibri" w:hAnsi="Calibri" w:cs="Calibri"/>
-        </w:rPr>
-        <w:t>doi</w:t>
-      </w:r>
-      <w:proofErr w:type="spellEnd"/>
-      <w:r>
-        <w:rPr>
-          <w:rFonts w:ascii="Calibri" w:hAnsi="Calibri" w:cs="Calibri"/>
-        </w:rPr>
-        <w:t>: 10.1155/2020/6625797.</w:t>
+        <w:t xml:space="preserve"> 2020, pp. 1–13. doi: 10.1155/2020/6625797.</w:t>
       </w:r>
     </w:p>
     <w:p>
@@ -3708,35 +3163,7 @@
         <w:rPr>
           <w:rFonts w:ascii="Calibri" w:hAnsi="Calibri" w:cs="Calibri"/>
         </w:rPr>
-        <w:t xml:space="preserve">Mutlu, B., Krause, A., Forlizzi, J., </w:t>
-      </w:r>
-      <w:proofErr w:type="spellStart"/>
-      <w:r>
-        <w:rPr>
-          <w:rFonts w:ascii="Calibri" w:hAnsi="Calibri" w:cs="Calibri"/>
-        </w:rPr>
-        <w:t>Guestrin</w:t>
-      </w:r>
-      <w:proofErr w:type="spellEnd"/>
-      <w:r>
-        <w:rPr>
-          <w:rFonts w:ascii="Calibri" w:hAnsi="Calibri" w:cs="Calibri"/>
-        </w:rPr>
-        <w:t xml:space="preserve">, C. and Hodgins, J. (2007) ‘Robust, low-cost, non-intrusive sensing and recognition of seated </w:t>
-      </w:r>
-      <w:proofErr w:type="gramStart"/>
-      <w:r>
-        <w:rPr>
-          <w:rFonts w:ascii="Calibri" w:hAnsi="Calibri" w:cs="Calibri"/>
-        </w:rPr>
-        <w:t>postures’</w:t>
-      </w:r>
-      <w:proofErr w:type="gramEnd"/>
-      <w:r>
-        <w:rPr>
-          <w:rFonts w:ascii="Calibri" w:hAnsi="Calibri" w:cs="Calibri"/>
-        </w:rPr>
-        <w:t xml:space="preserve">. in </w:t>
+        <w:t xml:space="preserve">Mutlu, B., Krause, A., Forlizzi, J., Guestrin, C. and Hodgins, J. (2007) ‘Robust, low-cost, non-intrusive sensing and recognition of seated postures’. in </w:t>
       </w:r>
       <w:r>
         <w:rPr>
@@ -3765,21 +3192,7 @@
           <w:rFonts w:ascii="Calibri" w:hAnsi="Calibri" w:cs="Calibri"/>
         </w:rPr>
         <w:lastRenderedPageBreak/>
-        <w:t xml:space="preserve">Pereira, L. and Plácido </w:t>
-      </w:r>
-      <w:proofErr w:type="gramStart"/>
-      <w:r>
-        <w:rPr>
-          <w:rFonts w:ascii="Calibri" w:hAnsi="Calibri" w:cs="Calibri"/>
-        </w:rPr>
-        <w:t>Da</w:t>
-      </w:r>
-      <w:proofErr w:type="gramEnd"/>
-      <w:r>
-        <w:rPr>
-          <w:rFonts w:ascii="Calibri" w:hAnsi="Calibri" w:cs="Calibri"/>
-        </w:rPr>
-        <w:t xml:space="preserve"> Silva, H. (2023) ‘A Novel Smart Chair System for Posture Classification and Invisible ECG Monitoring’. </w:t>
+        <w:t xml:space="preserve">Pereira, L. and Plácido Da Silva, H. (2023) ‘A Novel Smart Chair System for Posture Classification and Invisible ECG Monitoring’. </w:t>
       </w:r>
       <w:r>
         <w:rPr>
@@ -3793,21 +3206,7 @@
         <w:rPr>
           <w:rFonts w:ascii="Calibri" w:hAnsi="Calibri" w:cs="Calibri"/>
         </w:rPr>
-        <w:t xml:space="preserve"> 23(2), p. 719. </w:t>
-      </w:r>
-      <w:proofErr w:type="spellStart"/>
-      <w:r>
-        <w:rPr>
-          <w:rFonts w:ascii="Calibri" w:hAnsi="Calibri" w:cs="Calibri"/>
-        </w:rPr>
-        <w:t>doi</w:t>
-      </w:r>
-      <w:proofErr w:type="spellEnd"/>
-      <w:r>
-        <w:rPr>
-          <w:rFonts w:ascii="Calibri" w:hAnsi="Calibri" w:cs="Calibri"/>
-        </w:rPr>
-        <w:t>: 10.3390/s23020719.</w:t>
+        <w:t xml:space="preserve"> 23(2), p. 719. doi: 10.3390/s23020719.</w:t>
       </w:r>
     </w:p>
     <w:p>
@@ -3817,75 +3216,11 @@
           <w:rFonts w:ascii="Calibri" w:hAnsi="Calibri" w:cs="Calibri"/>
         </w:rPr>
       </w:pPr>
-      <w:proofErr w:type="spellStart"/>
-      <w:r>
-        <w:rPr>
-          <w:rFonts w:ascii="Calibri" w:hAnsi="Calibri" w:cs="Calibri"/>
-        </w:rPr>
-        <w:t>Putsa</w:t>
-      </w:r>
-      <w:proofErr w:type="spellEnd"/>
-      <w:r>
-        <w:rPr>
-          <w:rFonts w:ascii="Calibri" w:hAnsi="Calibri" w:cs="Calibri"/>
-        </w:rPr>
-        <w:t xml:space="preserve">, B., </w:t>
-      </w:r>
-      <w:proofErr w:type="spellStart"/>
-      <w:r>
-        <w:rPr>
-          <w:rFonts w:ascii="Calibri" w:hAnsi="Calibri" w:cs="Calibri"/>
-        </w:rPr>
-        <w:t>Jalayondeja</w:t>
-      </w:r>
-      <w:proofErr w:type="spellEnd"/>
-      <w:r>
-        <w:rPr>
-          <w:rFonts w:ascii="Calibri" w:hAnsi="Calibri" w:cs="Calibri"/>
-        </w:rPr>
-        <w:t xml:space="preserve">, W., </w:t>
-      </w:r>
-      <w:proofErr w:type="spellStart"/>
-      <w:r>
-        <w:rPr>
-          <w:rFonts w:ascii="Calibri" w:hAnsi="Calibri" w:cs="Calibri"/>
-        </w:rPr>
-        <w:t>Mekhora</w:t>
-      </w:r>
-      <w:proofErr w:type="spellEnd"/>
-      <w:r>
-        <w:rPr>
-          <w:rFonts w:ascii="Calibri" w:hAnsi="Calibri" w:cs="Calibri"/>
-        </w:rPr>
-        <w:t xml:space="preserve">, K., </w:t>
-      </w:r>
-      <w:proofErr w:type="spellStart"/>
-      <w:r>
-        <w:rPr>
-          <w:rFonts w:ascii="Calibri" w:hAnsi="Calibri" w:cs="Calibri"/>
-        </w:rPr>
-        <w:t>Bhuanantanondh</w:t>
-      </w:r>
-      <w:proofErr w:type="spellEnd"/>
-      <w:r>
-        <w:rPr>
-          <w:rFonts w:ascii="Calibri" w:hAnsi="Calibri" w:cs="Calibri"/>
-        </w:rPr>
-        <w:t xml:space="preserve">, P. and </w:t>
-      </w:r>
-      <w:proofErr w:type="spellStart"/>
-      <w:r>
-        <w:rPr>
-          <w:rFonts w:ascii="Calibri" w:hAnsi="Calibri" w:cs="Calibri"/>
-        </w:rPr>
-        <w:t>Jalayondeja</w:t>
-      </w:r>
-      <w:proofErr w:type="spellEnd"/>
-      <w:r>
-        <w:rPr>
-          <w:rFonts w:ascii="Calibri" w:hAnsi="Calibri" w:cs="Calibri"/>
-        </w:rPr>
-        <w:t xml:space="preserve">, C. (2022) ‘Factors associated with reduced risk of musculoskeletal disorders among office workers: a cross-sectional study 2017 to 2020’. </w:t>
+      <w:r>
+        <w:rPr>
+          <w:rFonts w:ascii="Calibri" w:hAnsi="Calibri" w:cs="Calibri"/>
+        </w:rPr>
+        <w:t xml:space="preserve">Putsa, B., Jalayondeja, W., Mekhora, K., Bhuanantanondh, P. and Jalayondeja, C. (2022) ‘Factors associated with reduced risk of musculoskeletal disorders among office workers: a cross-sectional study 2017 to 2020’. </w:t>
       </w:r>
       <w:r>
         <w:rPr>
@@ -3899,21 +3234,7 @@
         <w:rPr>
           <w:rFonts w:ascii="Calibri" w:hAnsi="Calibri" w:cs="Calibri"/>
         </w:rPr>
-        <w:t xml:space="preserve"> 22(1), p. 1503. </w:t>
-      </w:r>
-      <w:proofErr w:type="spellStart"/>
-      <w:r>
-        <w:rPr>
-          <w:rFonts w:ascii="Calibri" w:hAnsi="Calibri" w:cs="Calibri"/>
-        </w:rPr>
-        <w:t>doi</w:t>
-      </w:r>
-      <w:proofErr w:type="spellEnd"/>
-      <w:r>
-        <w:rPr>
-          <w:rFonts w:ascii="Calibri" w:hAnsi="Calibri" w:cs="Calibri"/>
-        </w:rPr>
-        <w:t>: 10.1186/s12889-022-13940-0.</w:t>
+        <w:t xml:space="preserve"> 22(1), p. 1503. doi: 10.1186/s12889-022-13940-0.</w:t>
       </w:r>
     </w:p>
     <w:p>
@@ -3927,21 +3248,7 @@
         <w:rPr>
           <w:rFonts w:ascii="Calibri" w:hAnsi="Calibri" w:cs="Calibri"/>
         </w:rPr>
-        <w:t xml:space="preserve">R, N., Sudhakar, T., </w:t>
-      </w:r>
-      <w:proofErr w:type="spellStart"/>
-      <w:r>
-        <w:rPr>
-          <w:rFonts w:ascii="Calibri" w:hAnsi="Calibri" w:cs="Calibri"/>
-        </w:rPr>
-        <w:t>Bethanney</w:t>
-      </w:r>
-      <w:proofErr w:type="spellEnd"/>
-      <w:r>
-        <w:rPr>
-          <w:rFonts w:ascii="Calibri" w:hAnsi="Calibri" w:cs="Calibri"/>
-        </w:rPr>
-        <w:t xml:space="preserve"> Janney, J., Krishnamoorthy, N.R., Dhanalakshmi, K. and Vigneshwaran, S. (2023) ‘Sitting posture Analysis using CNN and RCNN’. in </w:t>
+        <w:t xml:space="preserve">R, N., Sudhakar, T., Bethanney Janney, J., Krishnamoorthy, N.R., Dhanalakshmi, K. and Vigneshwaran, S. (2023) ‘Sitting posture Analysis using CNN and RCNN’. in </w:t>
       </w:r>
       <w:r>
         <w:rPr>
@@ -3983,21 +3290,7 @@
         <w:rPr>
           <w:rFonts w:ascii="Calibri" w:hAnsi="Calibri" w:cs="Calibri"/>
         </w:rPr>
-        <w:t xml:space="preserve"> 331, p. 112900. </w:t>
-      </w:r>
-      <w:proofErr w:type="spellStart"/>
-      <w:r>
-        <w:rPr>
-          <w:rFonts w:ascii="Calibri" w:hAnsi="Calibri" w:cs="Calibri"/>
-        </w:rPr>
-        <w:t>doi</w:t>
-      </w:r>
-      <w:proofErr w:type="spellEnd"/>
-      <w:r>
-        <w:rPr>
-          <w:rFonts w:ascii="Calibri" w:hAnsi="Calibri" w:cs="Calibri"/>
-        </w:rPr>
-        <w:t>: 10.1016/j.sna.2021.112900.</w:t>
+        <w:t xml:space="preserve"> 331, p. 112900. doi: 10.1016/j.sna.2021.112900.</w:t>
       </w:r>
     </w:p>
     <w:p>
@@ -4011,21 +3304,7 @@
         <w:rPr>
           <w:rFonts w:ascii="Calibri" w:hAnsi="Calibri" w:cs="Calibri"/>
         </w:rPr>
-        <w:t>Ren, X., Yu, B., Lu, Y., Chen, Y. and Pu, P. (2019) ‘</w:t>
-      </w:r>
-      <w:proofErr w:type="spellStart"/>
-      <w:r>
-        <w:rPr>
-          <w:rFonts w:ascii="Calibri" w:hAnsi="Calibri" w:cs="Calibri"/>
-        </w:rPr>
-        <w:t>HealthSit</w:t>
-      </w:r>
-      <w:proofErr w:type="spellEnd"/>
-      <w:r>
-        <w:rPr>
-          <w:rFonts w:ascii="Calibri" w:hAnsi="Calibri" w:cs="Calibri"/>
-        </w:rPr>
-        <w:t xml:space="preserve">: Designing Posture-Based Interaction to Promote Exercise during Fitness Breaks’. </w:t>
+        <w:t xml:space="preserve">Ren, X., Yu, B., Lu, Y., Chen, Y. and Pu, P. (2019) ‘HealthSit: Designing Posture-Based Interaction to Promote Exercise during Fitness Breaks’. </w:t>
       </w:r>
       <w:r>
         <w:rPr>
@@ -4039,21 +3318,7 @@
         <w:rPr>
           <w:rFonts w:ascii="Calibri" w:hAnsi="Calibri" w:cs="Calibri"/>
         </w:rPr>
-        <w:t xml:space="preserve"> 35(10), pp. 870–885. </w:t>
-      </w:r>
-      <w:proofErr w:type="spellStart"/>
-      <w:r>
-        <w:rPr>
-          <w:rFonts w:ascii="Calibri" w:hAnsi="Calibri" w:cs="Calibri"/>
-        </w:rPr>
-        <w:t>doi</w:t>
-      </w:r>
-      <w:proofErr w:type="spellEnd"/>
-      <w:r>
-        <w:rPr>
-          <w:rFonts w:ascii="Calibri" w:hAnsi="Calibri" w:cs="Calibri"/>
-        </w:rPr>
-        <w:t>: 10.1080/10447318.2018.1506641.</w:t>
+        <w:t xml:space="preserve"> 35(10), pp. 870–885. doi: 10.1080/10447318.2018.1506641.</w:t>
       </w:r>
     </w:p>
     <w:p>
@@ -4063,19 +3328,11 @@
           <w:rFonts w:ascii="Calibri" w:hAnsi="Calibri" w:cs="Calibri"/>
         </w:rPr>
       </w:pPr>
-      <w:proofErr w:type="spellStart"/>
-      <w:r>
-        <w:rPr>
-          <w:rFonts w:ascii="Calibri" w:hAnsi="Calibri" w:cs="Calibri"/>
-        </w:rPr>
-        <w:t>Roh</w:t>
-      </w:r>
-      <w:proofErr w:type="spellEnd"/>
-      <w:r>
-        <w:rPr>
-          <w:rFonts w:ascii="Calibri" w:hAnsi="Calibri" w:cs="Calibri"/>
-        </w:rPr>
-        <w:t xml:space="preserve">, J., Park, H., Lee, K., Hyeong, J., Kim, S. and Lee, B. (2018) ‘Sitting Posture Monitoring System Based on a Low-Cost Load Cell Using Machine Learning’. </w:t>
+      <w:r>
+        <w:rPr>
+          <w:rFonts w:ascii="Calibri" w:hAnsi="Calibri" w:cs="Calibri"/>
+        </w:rPr>
+        <w:t xml:space="preserve">Roh, J., Park, H., Lee, K., Hyeong, J., Kim, S. and Lee, B. (2018) ‘Sitting Posture Monitoring System Based on a Low-Cost Load Cell Using Machine Learning’. </w:t>
       </w:r>
       <w:r>
         <w:rPr>
@@ -4089,21 +3346,7 @@
         <w:rPr>
           <w:rFonts w:ascii="Calibri" w:hAnsi="Calibri" w:cs="Calibri"/>
         </w:rPr>
-        <w:t xml:space="preserve"> 18(2), p. 208. </w:t>
-      </w:r>
-      <w:proofErr w:type="spellStart"/>
-      <w:r>
-        <w:rPr>
-          <w:rFonts w:ascii="Calibri" w:hAnsi="Calibri" w:cs="Calibri"/>
-        </w:rPr>
-        <w:t>doi</w:t>
-      </w:r>
-      <w:proofErr w:type="spellEnd"/>
-      <w:r>
-        <w:rPr>
-          <w:rFonts w:ascii="Calibri" w:hAnsi="Calibri" w:cs="Calibri"/>
-        </w:rPr>
-        <w:t>: 10.3390/s18010208.</w:t>
+        <w:t xml:space="preserve"> 18(2), p. 208. doi: 10.3390/s18010208.</w:t>
       </w:r>
     </w:p>
     <w:p>
@@ -4117,35 +3360,7 @@
         <w:rPr>
           <w:rFonts w:ascii="Calibri" w:hAnsi="Calibri" w:cs="Calibri"/>
         </w:rPr>
-        <w:t xml:space="preserve">Tan, H.Z., </w:t>
-      </w:r>
-      <w:proofErr w:type="spellStart"/>
-      <w:r>
-        <w:rPr>
-          <w:rFonts w:ascii="Calibri" w:hAnsi="Calibri" w:cs="Calibri"/>
-        </w:rPr>
-        <w:t>Slivovsky</w:t>
-      </w:r>
-      <w:proofErr w:type="spellEnd"/>
-      <w:r>
-        <w:rPr>
-          <w:rFonts w:ascii="Calibri" w:hAnsi="Calibri" w:cs="Calibri"/>
-        </w:rPr>
-        <w:t xml:space="preserve">, L.A. and Pentland, A. (2001) ‘A sensing chair using pressure distribution </w:t>
-      </w:r>
-      <w:proofErr w:type="gramStart"/>
-      <w:r>
-        <w:rPr>
-          <w:rFonts w:ascii="Calibri" w:hAnsi="Calibri" w:cs="Calibri"/>
-        </w:rPr>
-        <w:t>sensors’</w:t>
-      </w:r>
-      <w:proofErr w:type="gramEnd"/>
-      <w:r>
-        <w:rPr>
-          <w:rFonts w:ascii="Calibri" w:hAnsi="Calibri" w:cs="Calibri"/>
-        </w:rPr>
-        <w:t xml:space="preserve">. </w:t>
+        <w:t xml:space="preserve">Tan, H.Z., Slivovsky, L.A. and Pentland, A. (2001) ‘A sensing chair using pressure distribution sensors’. </w:t>
       </w:r>
       <w:r>
         <w:rPr>
@@ -4159,21 +3374,7 @@
         <w:rPr>
           <w:rFonts w:ascii="Calibri" w:hAnsi="Calibri" w:cs="Calibri"/>
         </w:rPr>
-        <w:t xml:space="preserve"> 6(3), pp. 261–268. </w:t>
-      </w:r>
-      <w:proofErr w:type="spellStart"/>
-      <w:r>
-        <w:rPr>
-          <w:rFonts w:ascii="Calibri" w:hAnsi="Calibri" w:cs="Calibri"/>
-        </w:rPr>
-        <w:t>doi</w:t>
-      </w:r>
-      <w:proofErr w:type="spellEnd"/>
-      <w:r>
-        <w:rPr>
-          <w:rFonts w:ascii="Calibri" w:hAnsi="Calibri" w:cs="Calibri"/>
-        </w:rPr>
-        <w:t>: 10.1109/3516.951364.</w:t>
+        <w:t xml:space="preserve"> 6(3), pp. 261–268. doi: 10.1109/3516.951364.</w:t>
       </w:r>
     </w:p>
     <w:p>
@@ -4201,21 +3402,7 @@
         <w:rPr>
           <w:rFonts w:ascii="Calibri" w:hAnsi="Calibri" w:cs="Calibri"/>
         </w:rPr>
-        <w:t xml:space="preserve"> 23(13), p. 5894. </w:t>
-      </w:r>
-      <w:proofErr w:type="spellStart"/>
-      <w:r>
-        <w:rPr>
-          <w:rFonts w:ascii="Calibri" w:hAnsi="Calibri" w:cs="Calibri"/>
-        </w:rPr>
-        <w:t>doi</w:t>
-      </w:r>
-      <w:proofErr w:type="spellEnd"/>
-      <w:r>
-        <w:rPr>
-          <w:rFonts w:ascii="Calibri" w:hAnsi="Calibri" w:cs="Calibri"/>
-        </w:rPr>
-        <w:t>: 10.3390/s23135894.</w:t>
+        <w:t xml:space="preserve"> 23(13), p. 5894. doi: 10.3390/s23135894.</w:t>
       </w:r>
     </w:p>
     <w:p>
@@ -4243,21 +3430,7 @@
         <w:rPr>
           <w:rFonts w:ascii="Calibri" w:hAnsi="Calibri" w:cs="Calibri"/>
         </w:rPr>
-        <w:t xml:space="preserve"> 21(2), pp. 1779–1786. </w:t>
-      </w:r>
-      <w:proofErr w:type="spellStart"/>
-      <w:r>
-        <w:rPr>
-          <w:rFonts w:ascii="Calibri" w:hAnsi="Calibri" w:cs="Calibri"/>
-        </w:rPr>
-        <w:t>doi</w:t>
-      </w:r>
-      <w:proofErr w:type="spellEnd"/>
-      <w:r>
-        <w:rPr>
-          <w:rFonts w:ascii="Calibri" w:hAnsi="Calibri" w:cs="Calibri"/>
-        </w:rPr>
-        <w:t>: 10.1109/JSEN.2020.3016611.</w:t>
+        <w:t xml:space="preserve"> 21(2), pp. 1779–1786. doi: 10.1109/JSEN.2020.3016611.</w:t>
       </w:r>
     </w:p>
     <w:p>
@@ -4271,35 +3444,7 @@
         <w:rPr>
           <w:rFonts w:ascii="Calibri" w:hAnsi="Calibri" w:cs="Calibri"/>
         </w:rPr>
-        <w:t xml:space="preserve">Xu, W., Huang, M.-C., Amini, N., He, L. and </w:t>
-      </w:r>
-      <w:proofErr w:type="spellStart"/>
-      <w:r>
-        <w:rPr>
-          <w:rFonts w:ascii="Calibri" w:hAnsi="Calibri" w:cs="Calibri"/>
-        </w:rPr>
-        <w:t>Sarrafzadeh</w:t>
-      </w:r>
-      <w:proofErr w:type="spellEnd"/>
-      <w:r>
-        <w:rPr>
-          <w:rFonts w:ascii="Calibri" w:hAnsi="Calibri" w:cs="Calibri"/>
-        </w:rPr>
-        <w:t>, M. (2013) ‘</w:t>
-      </w:r>
-      <w:proofErr w:type="spellStart"/>
-      <w:r>
-        <w:rPr>
-          <w:rFonts w:ascii="Calibri" w:hAnsi="Calibri" w:cs="Calibri"/>
-        </w:rPr>
-        <w:t>eCushion</w:t>
-      </w:r>
-      <w:proofErr w:type="spellEnd"/>
-      <w:r>
-        <w:rPr>
-          <w:rFonts w:ascii="Calibri" w:hAnsi="Calibri" w:cs="Calibri"/>
-        </w:rPr>
-        <w:t xml:space="preserve">: A Textile Pressure Sensor Array Design and Calibration for Sitting Posture Analysis’. </w:t>
+        <w:t xml:space="preserve">Xu, W., Huang, M.-C., Amini, N., He, L. and Sarrafzadeh, M. (2013) ‘eCushion: A Textile Pressure Sensor Array Design and Calibration for Sitting Posture Analysis’. </w:t>
       </w:r>
       <w:r>
         <w:rPr>
@@ -4313,21 +3458,7 @@
         <w:rPr>
           <w:rFonts w:ascii="Calibri" w:hAnsi="Calibri" w:cs="Calibri"/>
         </w:rPr>
-        <w:t xml:space="preserve"> 13(10), pp. 3926–3934. </w:t>
-      </w:r>
-      <w:proofErr w:type="spellStart"/>
-      <w:r>
-        <w:rPr>
-          <w:rFonts w:ascii="Calibri" w:hAnsi="Calibri" w:cs="Calibri"/>
-        </w:rPr>
-        <w:t>doi</w:t>
-      </w:r>
-      <w:proofErr w:type="spellEnd"/>
-      <w:r>
-        <w:rPr>
-          <w:rFonts w:ascii="Calibri" w:hAnsi="Calibri" w:cs="Calibri"/>
-        </w:rPr>
-        <w:t>: 10.1109/JSEN.2013.2259589.</w:t>
+        <w:t xml:space="preserve"> 13(10), pp. 3926–3934. doi: 10.1109/JSEN.2013.2259589.</w:t>
       </w:r>
     </w:p>
     <w:p>
@@ -4341,49 +3472,7 @@
         <w:rPr>
           <w:rFonts w:ascii="Calibri" w:hAnsi="Calibri" w:cs="Calibri"/>
         </w:rPr>
-        <w:t xml:space="preserve">Zemp, R., </w:t>
-      </w:r>
-      <w:proofErr w:type="spellStart"/>
-      <w:r>
-        <w:rPr>
-          <w:rFonts w:ascii="Calibri" w:hAnsi="Calibri" w:cs="Calibri"/>
-        </w:rPr>
-        <w:t>Tanadini</w:t>
-      </w:r>
-      <w:proofErr w:type="spellEnd"/>
-      <w:r>
-        <w:rPr>
-          <w:rFonts w:ascii="Calibri" w:hAnsi="Calibri" w:cs="Calibri"/>
-        </w:rPr>
-        <w:t xml:space="preserve">, M., </w:t>
-      </w:r>
-      <w:proofErr w:type="spellStart"/>
-      <w:r>
-        <w:rPr>
-          <w:rFonts w:ascii="Calibri" w:hAnsi="Calibri" w:cs="Calibri"/>
-        </w:rPr>
-        <w:t>Plüss</w:t>
-      </w:r>
-      <w:proofErr w:type="spellEnd"/>
-      <w:r>
-        <w:rPr>
-          <w:rFonts w:ascii="Calibri" w:hAnsi="Calibri" w:cs="Calibri"/>
-        </w:rPr>
-        <w:t xml:space="preserve">, S., </w:t>
-      </w:r>
-      <w:proofErr w:type="spellStart"/>
-      <w:r>
-        <w:rPr>
-          <w:rFonts w:ascii="Calibri" w:hAnsi="Calibri" w:cs="Calibri"/>
-        </w:rPr>
-        <w:t>Schnüriger</w:t>
-      </w:r>
-      <w:proofErr w:type="spellEnd"/>
-      <w:r>
-        <w:rPr>
-          <w:rFonts w:ascii="Calibri" w:hAnsi="Calibri" w:cs="Calibri"/>
-        </w:rPr>
-        <w:t xml:space="preserve">, K., Singh, N.B., Taylor, W.R. and Lorenzetti, S. (2016) ‘Application of Machine Learning Approaches for Classifying Sitting Posture Based on Force and Acceleration Sensors’. </w:t>
+        <w:t xml:space="preserve">Zemp, R., Tanadini, M., Plüss, S., Schnüriger, K., Singh, N.B., Taylor, W.R. and Lorenzetti, S. (2016) ‘Application of Machine Learning Approaches for Classifying Sitting Posture Based on Force and Acceleration Sensors’. </w:t>
       </w:r>
       <w:r>
         <w:rPr>
@@ -4397,21 +3486,7 @@
         <w:rPr>
           <w:rFonts w:ascii="Calibri" w:hAnsi="Calibri" w:cs="Calibri"/>
         </w:rPr>
-        <w:t xml:space="preserve"> 2016, pp. 1–9. </w:t>
-      </w:r>
-      <w:proofErr w:type="spellStart"/>
-      <w:r>
-        <w:rPr>
-          <w:rFonts w:ascii="Calibri" w:hAnsi="Calibri" w:cs="Calibri"/>
-        </w:rPr>
-        <w:t>doi</w:t>
-      </w:r>
-      <w:proofErr w:type="spellEnd"/>
-      <w:r>
-        <w:rPr>
-          <w:rFonts w:ascii="Calibri" w:hAnsi="Calibri" w:cs="Calibri"/>
-        </w:rPr>
-        <w:t>: 10.1155/2016/5978489.</w:t>
+        <w:t xml:space="preserve"> 2016, pp. 1–9. doi: 10.1155/2016/5978489.</w:t>
       </w:r>
     </w:p>
     <w:p>
@@ -5042,21 +4117,12 @@
                 <w:szCs w:val="12"/>
               </w:rPr>
             </w:pPr>
-            <w:proofErr w:type="spellStart"/>
-            <w:r>
-              <w:rPr>
-                <w:sz w:val="12"/>
-                <w:szCs w:val="12"/>
-              </w:rPr>
-              <w:t>LightGBM</w:t>
-            </w:r>
-            <w:proofErr w:type="spellEnd"/>
-            <w:r>
-              <w:rPr>
-                <w:sz w:val="12"/>
-                <w:szCs w:val="12"/>
-              </w:rPr>
-              <w:t xml:space="preserve"> </w:t>
+            <w:r>
+              <w:rPr>
+                <w:sz w:val="12"/>
+                <w:szCs w:val="12"/>
+              </w:rPr>
+              <w:t xml:space="preserve">LightGBM </w:t>
             </w:r>
           </w:p>
         </w:tc>
@@ -5123,23 +4189,7 @@
                 <w:sz w:val="12"/>
                 <w:szCs w:val="12"/>
               </w:rPr>
-              <w:t xml:space="preserve">Not used in a </w:t>
-            </w:r>
-            <w:proofErr w:type="gramStart"/>
-            <w:r>
-              <w:rPr>
-                <w:sz w:val="12"/>
-                <w:szCs w:val="12"/>
-              </w:rPr>
-              <w:t>real life</w:t>
-            </w:r>
-            <w:proofErr w:type="gramEnd"/>
-            <w:r>
-              <w:rPr>
-                <w:sz w:val="12"/>
-                <w:szCs w:val="12"/>
-              </w:rPr>
-              <w:t xml:space="preserve"> setting</w:t>
+              <w:t>Not used in a real life setting</w:t>
             </w:r>
           </w:p>
         </w:tc>
@@ -5717,23 +4767,7 @@
                 <w:szCs w:val="12"/>
               </w:rPr>
               <w:br/>
-              <w:t>(</w:t>
-            </w:r>
-            <w:proofErr w:type="gramStart"/>
-            <w:r>
-              <w:rPr>
-                <w:sz w:val="12"/>
-                <w:szCs w:val="12"/>
-              </w:rPr>
-              <w:t>Non AI</w:t>
-            </w:r>
-            <w:proofErr w:type="gramEnd"/>
-            <w:r>
-              <w:rPr>
-                <w:sz w:val="12"/>
-                <w:szCs w:val="12"/>
-              </w:rPr>
-              <w:t>)</w:t>
+              <w:t>(Non AI)</w:t>
             </w:r>
           </w:p>
         </w:tc>
@@ -7777,7 +6811,6 @@
                 <w:szCs w:val="12"/>
               </w:rPr>
             </w:pPr>
-            <w:proofErr w:type="spellStart"/>
             <w:r>
               <w:rPr>
                 <w:sz w:val="12"/>
@@ -7785,7 +6818,6 @@
               </w:rPr>
               <w:t>SimpleLogistic</w:t>
             </w:r>
-            <w:proofErr w:type="spellEnd"/>
           </w:p>
         </w:tc>
         <w:tc>
@@ -8742,25 +7774,7 @@
                 <w:sz w:val="12"/>
                 <w:szCs w:val="24"/>
               </w:rPr>
-              <w:t>(Luna-</w:t>
-            </w:r>
-            <w:proofErr w:type="spellStart"/>
-            <w:r>
-              <w:rPr>
-                <w:rFonts w:ascii="Calibri" w:hAnsi="Calibri" w:cs="Calibri"/>
-                <w:sz w:val="12"/>
-                <w:szCs w:val="24"/>
-              </w:rPr>
-              <w:t>Perejón</w:t>
-            </w:r>
-            <w:proofErr w:type="spellEnd"/>
-            <w:r>
-              <w:rPr>
-                <w:rFonts w:ascii="Calibri" w:hAnsi="Calibri" w:cs="Calibri"/>
-                <w:sz w:val="12"/>
-                <w:szCs w:val="24"/>
-              </w:rPr>
-              <w:t xml:space="preserve"> et al., 2021)</w:t>
+              <w:t>(Luna-Perejón et al., 2021)</w:t>
             </w:r>
             <w:r>
               <w:rPr>
@@ -10510,25 +9524,7 @@
                 <w:szCs w:val="12"/>
               </w:rPr>
               <w:br/>
-              <w:t xml:space="preserve">Not used in real-life setting to prove </w:t>
-            </w:r>
-            <w:proofErr w:type="spellStart"/>
-            <w:proofErr w:type="gramStart"/>
-            <w:r>
-              <w:rPr>
-                <w:sz w:val="12"/>
-                <w:szCs w:val="12"/>
-              </w:rPr>
-              <w:t>it's</w:t>
-            </w:r>
-            <w:proofErr w:type="spellEnd"/>
-            <w:proofErr w:type="gramEnd"/>
-            <w:r>
-              <w:rPr>
-                <w:sz w:val="12"/>
-                <w:szCs w:val="12"/>
-              </w:rPr>
-              <w:t xml:space="preserve"> usefulness</w:t>
+              <w:t>Not used in real-life setting to prove it's usefulness</w:t>
             </w:r>
           </w:p>
         </w:tc>
@@ -10758,23 +9754,7 @@
                 <w:sz w:val="12"/>
                 <w:szCs w:val="12"/>
               </w:rPr>
-              <w:t xml:space="preserve">The mobile just visualizes the sitting pressure distribution, however the value of this is not really seen to the end user's </w:t>
-            </w:r>
-            <w:proofErr w:type="spellStart"/>
-            <w:r>
-              <w:rPr>
-                <w:sz w:val="12"/>
-                <w:szCs w:val="12"/>
-              </w:rPr>
-              <w:t>persepective</w:t>
-            </w:r>
-            <w:proofErr w:type="spellEnd"/>
-            <w:r>
-              <w:rPr>
-                <w:sz w:val="12"/>
-                <w:szCs w:val="12"/>
-              </w:rPr>
-              <w:t>.</w:t>
+              <w:t>The mobile just visualizes the sitting pressure distribution, however the value of this is not really seen to the end user's persepective.</w:t>
             </w:r>
             <w:r>
               <w:rPr>

</xml_diff>